<commit_message>
Before Mock Day 2
Edited in the morning
</commit_message>
<xml_diff>
--- a/709016_AbdulkarimNaser_Task1a.docx
+++ b/709016_AbdulkarimNaser_Task1a.docx
@@ -622,8 +622,8 @@
             </w:tabs>
             <w:rPr>
               <w:noProof/>
-              <w:kern w:val="0"/>
-              <w14:ligatures w14:val="none"/>
+              <w:sz w:val="24"/>
+              <w:szCs w:val="24"/>
             </w:rPr>
           </w:pPr>
           <w:r>
@@ -635,7 +635,7 @@
           <w:r>
             <w:fldChar w:fldCharType="separate"/>
           </w:r>
-          <w:hyperlink w:anchor="_Toc220321857" w:history="1">
+          <w:hyperlink w:anchor="_Toc220494377" w:history="1">
             <w:r>
               <w:rPr>
                 <w:rStyle w:val="Hyperlink"/>
@@ -664,7 +664,7 @@
                 <w:noProof/>
                 <w:webHidden/>
               </w:rPr>
-              <w:instrText xml:space="preserve"> PAGEREF _Toc220321857 \h </w:instrText>
+              <w:instrText xml:space="preserve"> PAGEREF _Toc220494377 \h </w:instrText>
             </w:r>
             <w:r>
               <w:rPr>
@@ -703,11 +703,11 @@
             </w:tabs>
             <w:rPr>
               <w:noProof/>
-              <w:kern w:val="0"/>
-              <w14:ligatures w14:val="none"/>
+              <w:sz w:val="24"/>
+              <w:szCs w:val="24"/>
             </w:rPr>
           </w:pPr>
-          <w:hyperlink w:anchor="_Toc220321858" w:history="1">
+          <w:hyperlink w:anchor="_Toc220494378" w:history="1">
             <w:r>
               <w:rPr>
                 <w:rStyle w:val="Hyperlink"/>
@@ -736,7 +736,7 @@
                 <w:noProof/>
                 <w:webHidden/>
               </w:rPr>
-              <w:instrText xml:space="preserve"> PAGEREF _Toc220321858 \h </w:instrText>
+              <w:instrText xml:space="preserve"> PAGEREF _Toc220494378 \h </w:instrText>
             </w:r>
             <w:r>
               <w:rPr>
@@ -775,11 +775,11 @@
             </w:tabs>
             <w:rPr>
               <w:noProof/>
-              <w:kern w:val="0"/>
-              <w14:ligatures w14:val="none"/>
+              <w:sz w:val="24"/>
+              <w:szCs w:val="24"/>
             </w:rPr>
           </w:pPr>
-          <w:hyperlink w:anchor="_Toc220321859" w:history="1">
+          <w:hyperlink w:anchor="_Toc220494379" w:history="1">
             <w:r>
               <w:rPr>
                 <w:rStyle w:val="Hyperlink"/>
@@ -808,7 +808,7 @@
                 <w:noProof/>
                 <w:webHidden/>
               </w:rPr>
-              <w:instrText xml:space="preserve"> PAGEREF _Toc220321859 \h </w:instrText>
+              <w:instrText xml:space="preserve"> PAGEREF _Toc220494379 \h </w:instrText>
             </w:r>
             <w:r>
               <w:rPr>
@@ -847,11 +847,11 @@
             </w:tabs>
             <w:rPr>
               <w:noProof/>
-              <w:kern w:val="0"/>
-              <w14:ligatures w14:val="none"/>
+              <w:sz w:val="24"/>
+              <w:szCs w:val="24"/>
             </w:rPr>
           </w:pPr>
-          <w:hyperlink w:anchor="_Toc220321860" w:history="1">
+          <w:hyperlink w:anchor="_Toc220494380" w:history="1">
             <w:r>
               <w:rPr>
                 <w:rStyle w:val="Hyperlink"/>
@@ -880,7 +880,7 @@
                 <w:noProof/>
                 <w:webHidden/>
               </w:rPr>
-              <w:instrText xml:space="preserve"> PAGEREF _Toc220321860 \h </w:instrText>
+              <w:instrText xml:space="preserve"> PAGEREF _Toc220494380 \h </w:instrText>
             </w:r>
             <w:r>
               <w:rPr>
@@ -919,11 +919,11 @@
             </w:tabs>
             <w:rPr>
               <w:noProof/>
-              <w:kern w:val="0"/>
-              <w14:ligatures w14:val="none"/>
+              <w:sz w:val="24"/>
+              <w:szCs w:val="24"/>
             </w:rPr>
           </w:pPr>
-          <w:hyperlink w:anchor="_Toc220321861" w:history="1">
+          <w:hyperlink w:anchor="_Toc220494381" w:history="1">
             <w:r>
               <w:rPr>
                 <w:rStyle w:val="Hyperlink"/>
@@ -952,7 +952,7 @@
                 <w:noProof/>
                 <w:webHidden/>
               </w:rPr>
-              <w:instrText xml:space="preserve"> PAGEREF _Toc220321861 \h </w:instrText>
+              <w:instrText xml:space="preserve"> PAGEREF _Toc220494381 \h </w:instrText>
             </w:r>
             <w:r>
               <w:rPr>
@@ -984,12 +984,79 @@
           </w:hyperlink>
         </w:p>
         <w:p>
+          <w:pPr>
+            <w:pStyle w:val="TOC1"/>
+            <w:tabs>
+              <w:tab w:val="right" w:leader="dot" w:pos="9016"/>
+            </w:tabs>
+            <w:rPr>
+              <w:noProof/>
+              <w:sz w:val="24"/>
+              <w:szCs w:val="24"/>
+            </w:rPr>
+          </w:pPr>
+          <w:hyperlink w:anchor="_Toc220494382" w:history="1">
+            <w:r>
+              <w:rPr>
+                <w:rStyle w:val="Hyperlink"/>
+                <w:b/>
+                <w:bCs/>
+                <w:noProof/>
+              </w:rPr>
+              <w:t>UI Consideration</w:t>
+            </w:r>
+            <w:r>
+              <w:rPr>
+                <w:noProof/>
+                <w:webHidden/>
+              </w:rPr>
+              <w:tab/>
+            </w:r>
+            <w:r>
+              <w:rPr>
+                <w:noProof/>
+                <w:webHidden/>
+              </w:rPr>
+              <w:fldChar w:fldCharType="begin"/>
+            </w:r>
+            <w:r>
+              <w:rPr>
+                <w:noProof/>
+                <w:webHidden/>
+              </w:rPr>
+              <w:instrText xml:space="preserve"> PAGEREF _Toc220494382 \h </w:instrText>
+            </w:r>
+            <w:r>
+              <w:rPr>
+                <w:noProof/>
+                <w:webHidden/>
+              </w:rPr>
+            </w:r>
+            <w:r>
+              <w:rPr>
+                <w:noProof/>
+                <w:webHidden/>
+              </w:rPr>
+              <w:fldChar w:fldCharType="separate"/>
+            </w:r>
+            <w:r>
+              <w:rPr>
+                <w:noProof/>
+                <w:webHidden/>
+              </w:rPr>
+              <w:t>8</w:t>
+            </w:r>
+            <w:r>
+              <w:rPr>
+                <w:noProof/>
+                <w:webHidden/>
+              </w:rPr>
+              <w:fldChar w:fldCharType="end"/>
+            </w:r>
+          </w:hyperlink>
+        </w:p>
+        <w:p>
           <w:r>
-            <w:rPr>
-              <w:b/>
-              <w:bCs/>
-              <w:noProof/>
-            </w:rPr>
             <w:fldChar w:fldCharType="end"/>
           </w:r>
         </w:p>
@@ -1305,7 +1372,7 @@
           <w:szCs w:val="40"/>
         </w:rPr>
       </w:pPr>
-      <w:bookmarkStart w:id="0" w:name="_Toc220321857"/>
+      <w:bookmarkStart w:id="0" w:name="_Toc220494377"/>
       <w:r>
         <w:rPr>
           <w:b/>
@@ -1392,7 +1459,15 @@
     </w:p>
     <w:p>
       <w:r>
-        <w:t xml:space="preserve">CityPoint Room Hire wants the solution to provide customers with information about booking policies and staff details for the company. In order for customers to have a smooth experience and have access to all the information that is needed for them before </w:t>
+        <w:t xml:space="preserve">CityPoint Room Hire wants the solution to provide customers with information about booking policies and staff details for the company. </w:t>
+      </w:r>
+      <w:proofErr w:type="gramStart"/>
+      <w:r>
+        <w:t>In order for</w:t>
+      </w:r>
+      <w:proofErr w:type="gramEnd"/>
+      <w:r>
+        <w:t xml:space="preserve"> customers to have a smooth experience and have access to all the information that is needed for them before </w:t>
       </w:r>
       <w:r>
         <w:t>making a booking, this</w:t>
@@ -1432,7 +1507,11 @@
         <w:t xml:space="preserve">The client has requested that the solution allow customers to book rooms for specific dates and times pending confirmation. Customers value the ability to plan events and meetings in advance, and without this functionality, they may feel restricted or inconvenienced when trying to secure a suitable room. This could result in lost booking opportunities and customers </w:t>
       </w:r>
       <w:r>
-        <w:t xml:space="preserve">choosing alternative providers that offer more flexible booking systems. By enabling customers to request bookings for specific dates and times, the solution will rationalise the booking process, improve convenience, and encourage more booking requests. Pending confirmations also allow CityPoint Room Hire to manage availability effectively while maintaining customer satisfaction and consistent revenue. </w:t>
+        <w:t xml:space="preserve">choosing alternative providers that offer more flexible booking systems. By enabling customers to request bookings for specific dates and times, the solution will rationalise the booking process, improve convenience, and </w:t>
+      </w:r>
+      <w:r>
+        <w:lastRenderedPageBreak/>
+        <w:t xml:space="preserve">encourage more booking requests. Pending confirmations also allow CityPoint Room Hire to manage availability effectively while maintaining customer satisfaction and consistent revenue. </w:t>
       </w:r>
     </w:p>
     <w:p>
@@ -1442,7 +1521,6 @@
         </w:tabs>
       </w:pPr>
       <w:r>
-        <w:lastRenderedPageBreak/>
         <w:tab/>
       </w:r>
     </w:p>
@@ -1584,7 +1662,15 @@
     </w:p>
     <w:p>
       <w:r>
-        <w:t>The client has requested that the solution include a staff area to manage rooms and booking requests that the can confirm or deny. Staff require efficient tools to manage availability and booking requests, and without a dedicated management are, errors or delays may occur. This could lead to double bookings, missed requests, or operational inefficiencies.</w:t>
+        <w:t xml:space="preserve">The client has requested that the solution include a staff area to manage rooms and booking requests that </w:t>
+      </w:r>
+      <w:proofErr w:type="gramStart"/>
+      <w:r>
+        <w:t>the</w:t>
+      </w:r>
+      <w:proofErr w:type="gramEnd"/>
+      <w:r>
+        <w:t xml:space="preserve"> can confirm or deny. Staff require efficient tools to manage availability and booking requests, and without a dedicated management are, errors or delays may occur. This could lead to double bookings, missed requests, or operational inefficiencies.</w:t>
       </w:r>
       <w:r>
         <w:t xml:space="preserve"> By providing a secure staff area, the solution will improve internal workflows, ensure accurate booking management, and allow staff to respond on time to customer requests. This results in smoother processes, better service quality, and improved customer satisfaction. </w:t>
@@ -1634,7 +1720,7 @@
           <w:bCs/>
         </w:rPr>
       </w:pPr>
-      <w:bookmarkStart w:id="1" w:name="_Toc220321858"/>
+      <w:bookmarkStart w:id="1" w:name="_Toc220494378"/>
       <w:r>
         <w:rPr>
           <w:b/>
@@ -1953,7 +2039,7 @@
           <w:bCs/>
         </w:rPr>
       </w:pPr>
-      <w:bookmarkStart w:id="2" w:name="_Toc220321859"/>
+      <w:bookmarkStart w:id="2" w:name="_Toc220494379"/>
       <w:r>
         <w:rPr>
           <w:b/>
@@ -2019,15 +2105,7 @@
         <w:t xml:space="preserve"> -</w:t>
       </w:r>
       <w:r>
-        <w:t xml:space="preserve"> Bookings manager at </w:t>
-      </w:r>
-      <w:proofErr w:type="spellStart"/>
-      <w:r>
-        <w:t>CityPoint</w:t>
-      </w:r>
-      <w:proofErr w:type="spellEnd"/>
-      <w:r>
-        <w:t xml:space="preserve"> Room Hire. Manages rooms, reviews booking requests, and responds to customer enquiries.</w:t>
+        <w:t xml:space="preserve"> Bookings manager at CityPoint Room Hire. Manages rooms, reviews booking requests, and responds to customer enquiries.</w:t>
       </w:r>
     </w:p>
     <w:p/>
@@ -2733,6 +2811,7 @@
               </w:numPr>
             </w:pPr>
             <w:r>
+              <w:lastRenderedPageBreak/>
               <w:t xml:space="preserve">Edit name, email, or password </w:t>
             </w:r>
           </w:p>
@@ -2766,7 +2845,6 @@
           </w:tcPr>
           <w:p>
             <w:r>
-              <w:lastRenderedPageBreak/>
               <w:t>Account Information</w:t>
             </w:r>
           </w:p>
@@ -2935,10 +3013,7 @@
           </w:tcPr>
           <w:p>
             <w:r>
-              <w:t>B</w:t>
-            </w:r>
-            <w:r>
-              <w:t>ook rooms for specific dates and times pending confirmation</w:t>
+              <w:t>Book rooms for specific dates and times pending confirmation</w:t>
             </w:r>
           </w:p>
         </w:tc>
@@ -3095,7 +3170,6 @@
           <w:bCs/>
         </w:rPr>
       </w:pPr>
-      <w:bookmarkStart w:id="3" w:name="_Toc220321860"/>
     </w:p>
     <w:p>
       <w:pPr>
@@ -3105,6 +3179,7 @@
           <w:bCs/>
         </w:rPr>
       </w:pPr>
+      <w:bookmarkStart w:id="3" w:name="_Toc220494380"/>
       <w:r>
         <w:rPr>
           <w:b/>
@@ -3124,8 +3199,8 @@
       </w:tblPr>
       <w:tblGrid>
         <w:gridCol w:w="2749"/>
-        <w:gridCol w:w="3488"/>
-        <w:gridCol w:w="3686"/>
+        <w:gridCol w:w="3205"/>
+        <w:gridCol w:w="3969"/>
       </w:tblGrid>
       <w:tr>
         <w:trPr>
@@ -3174,7 +3249,7 @@
         </w:tc>
         <w:tc>
           <w:tcPr>
-            <w:tcW w:w="3488" w:type="dxa"/>
+            <w:tcW w:w="3205" w:type="dxa"/>
           </w:tcPr>
           <w:p>
             <w:r>
@@ -3184,7 +3259,7 @@
         </w:tc>
         <w:tc>
           <w:tcPr>
-            <w:tcW w:w="3686" w:type="dxa"/>
+            <w:tcW w:w="3969" w:type="dxa"/>
           </w:tcPr>
           <w:p>
             <w:r>
@@ -3209,7 +3284,7 @@
         </w:tc>
         <w:tc>
           <w:tcPr>
-            <w:tcW w:w="3488" w:type="dxa"/>
+            <w:tcW w:w="3205" w:type="dxa"/>
           </w:tcPr>
           <w:p>
             <w:r>
@@ -3219,7 +3294,7 @@
         </w:tc>
         <w:tc>
           <w:tcPr>
-            <w:tcW w:w="3686" w:type="dxa"/>
+            <w:tcW w:w="3969" w:type="dxa"/>
           </w:tcPr>
           <w:p>
             <w:pPr>
@@ -3230,13 +3305,8 @@
               </w:numPr>
             </w:pPr>
             <w:r>
-              <w:t xml:space="preserve">Under 100 </w:t>
-            </w:r>
-            <w:proofErr w:type="spellStart"/>
-            <w:r>
-              <w:t>ms</w:t>
-            </w:r>
-            <w:proofErr w:type="spellEnd"/>
+              <w:t>Under 100 ms</w:t>
+            </w:r>
           </w:p>
           <w:p>
             <w:pPr>
@@ -3247,13 +3317,8 @@
               </w:numPr>
             </w:pPr>
             <w:r>
-              <w:t xml:space="preserve">End-to-End Response time should be under 500 </w:t>
-            </w:r>
-            <w:proofErr w:type="spellStart"/>
-            <w:r>
-              <w:t>ms</w:t>
-            </w:r>
-            <w:proofErr w:type="spellEnd"/>
+              <w:t>End-to-End Response time should be under 500 ms</w:t>
+            </w:r>
           </w:p>
         </w:tc>
       </w:tr>
@@ -3273,7 +3338,7 @@
         </w:tc>
         <w:tc>
           <w:tcPr>
-            <w:tcW w:w="3488" w:type="dxa"/>
+            <w:tcW w:w="3205" w:type="dxa"/>
           </w:tcPr>
           <w:p>
             <w:r>
@@ -3283,7 +3348,7 @@
         </w:tc>
         <w:tc>
           <w:tcPr>
-            <w:tcW w:w="3686" w:type="dxa"/>
+            <w:tcW w:w="3969" w:type="dxa"/>
           </w:tcPr>
           <w:p>
             <w:pPr>
@@ -3329,13 +3394,13 @@
         </w:tc>
         <w:tc>
           <w:tcPr>
-            <w:tcW w:w="3488" w:type="dxa"/>
+            <w:tcW w:w="3205" w:type="dxa"/>
           </w:tcPr>
           <w:p/>
         </w:tc>
         <w:tc>
           <w:tcPr>
-            <w:tcW w:w="3686" w:type="dxa"/>
+            <w:tcW w:w="3969" w:type="dxa"/>
           </w:tcPr>
           <w:p/>
         </w:tc>
@@ -3387,7 +3452,7 @@
         </w:tc>
         <w:tc>
           <w:tcPr>
-            <w:tcW w:w="3488" w:type="dxa"/>
+            <w:tcW w:w="3205" w:type="dxa"/>
           </w:tcPr>
           <w:p>
             <w:r>
@@ -3397,7 +3462,7 @@
         </w:tc>
         <w:tc>
           <w:tcPr>
-            <w:tcW w:w="3686" w:type="dxa"/>
+            <w:tcW w:w="3969" w:type="dxa"/>
           </w:tcPr>
           <w:p>
             <w:r>
@@ -3414,19 +3479,47 @@
           <w:tcPr>
             <w:tcW w:w="2749" w:type="dxa"/>
           </w:tcPr>
+          <w:p>
+            <w:r>
+              <w:lastRenderedPageBreak/>
+              <w:t>The solution must ensure unauthorised users can access personal data</w:t>
+            </w:r>
+          </w:p>
+        </w:tc>
+        <w:tc>
+          <w:tcPr>
+            <w:tcW w:w="3205" w:type="dxa"/>
+          </w:tcPr>
           <w:p/>
         </w:tc>
         <w:tc>
           <w:tcPr>
-            <w:tcW w:w="3488" w:type="dxa"/>
-          </w:tcPr>
-          <w:p/>
-        </w:tc>
-        <w:tc>
-          <w:tcPr>
-            <w:tcW w:w="3686" w:type="dxa"/>
-          </w:tcPr>
-          <w:p/>
+            <w:tcW w:w="3969" w:type="dxa"/>
+          </w:tcPr>
+          <w:p>
+            <w:pPr>
+              <w:pStyle w:val="ListParagraph"/>
+              <w:numPr>
+                <w:ilvl w:val="0"/>
+                <w:numId w:val="21"/>
+              </w:numPr>
+            </w:pPr>
+            <w:r>
+              <w:t>Unauthorised access success rate: 0%</w:t>
+            </w:r>
+          </w:p>
+          <w:p>
+            <w:pPr>
+              <w:pStyle w:val="ListParagraph"/>
+              <w:numPr>
+                <w:ilvl w:val="0"/>
+                <w:numId w:val="21"/>
+              </w:numPr>
+            </w:pPr>
+            <w:r>
+              <w:t>Number of incidents where personal data was exposed to unauthorized parties: 0</w:t>
+            </w:r>
+          </w:p>
         </w:tc>
       </w:tr>
       <w:tr>
@@ -3470,14 +3563,13 @@
           </w:tcPr>
           <w:p>
             <w:r>
-              <w:lastRenderedPageBreak/>
               <w:t>Non-Functional Requirement</w:t>
             </w:r>
           </w:p>
         </w:tc>
         <w:tc>
           <w:tcPr>
-            <w:tcW w:w="3488" w:type="dxa"/>
+            <w:tcW w:w="3205" w:type="dxa"/>
           </w:tcPr>
           <w:p>
             <w:r>
@@ -3487,7 +3579,7 @@
         </w:tc>
         <w:tc>
           <w:tcPr>
-            <w:tcW w:w="3686" w:type="dxa"/>
+            <w:tcW w:w="3969" w:type="dxa"/>
           </w:tcPr>
           <w:p>
             <w:r>
@@ -3508,13 +3600,13 @@
         </w:tc>
         <w:tc>
           <w:tcPr>
-            <w:tcW w:w="3488" w:type="dxa"/>
+            <w:tcW w:w="3205" w:type="dxa"/>
           </w:tcPr>
           <w:p/>
         </w:tc>
         <w:tc>
           <w:tcPr>
-            <w:tcW w:w="3686" w:type="dxa"/>
+            <w:tcW w:w="3969" w:type="dxa"/>
           </w:tcPr>
           <w:p/>
         </w:tc>
@@ -3566,7 +3658,7 @@
         </w:tc>
         <w:tc>
           <w:tcPr>
-            <w:tcW w:w="3488" w:type="dxa"/>
+            <w:tcW w:w="3205" w:type="dxa"/>
           </w:tcPr>
           <w:p>
             <w:r>
@@ -3576,7 +3668,7 @@
         </w:tc>
         <w:tc>
           <w:tcPr>
-            <w:tcW w:w="3686" w:type="dxa"/>
+            <w:tcW w:w="3969" w:type="dxa"/>
           </w:tcPr>
           <w:p>
             <w:r>
@@ -3597,13 +3689,13 @@
         </w:tc>
         <w:tc>
           <w:tcPr>
-            <w:tcW w:w="3488" w:type="dxa"/>
+            <w:tcW w:w="3205" w:type="dxa"/>
           </w:tcPr>
           <w:p/>
         </w:tc>
         <w:tc>
           <w:tcPr>
-            <w:tcW w:w="3686" w:type="dxa"/>
+            <w:tcW w:w="3969" w:type="dxa"/>
           </w:tcPr>
           <w:p/>
         </w:tc>
@@ -3655,7 +3747,7 @@
         </w:tc>
         <w:tc>
           <w:tcPr>
-            <w:tcW w:w="3488" w:type="dxa"/>
+            <w:tcW w:w="3205" w:type="dxa"/>
           </w:tcPr>
           <w:p>
             <w:r>
@@ -3665,7 +3757,7 @@
         </w:tc>
         <w:tc>
           <w:tcPr>
-            <w:tcW w:w="3686" w:type="dxa"/>
+            <w:tcW w:w="3969" w:type="dxa"/>
           </w:tcPr>
           <w:p>
             <w:r>
@@ -3686,13 +3778,13 @@
         </w:tc>
         <w:tc>
           <w:tcPr>
-            <w:tcW w:w="3488" w:type="dxa"/>
+            <w:tcW w:w="3205" w:type="dxa"/>
           </w:tcPr>
           <w:p/>
         </w:tc>
         <w:tc>
           <w:tcPr>
-            <w:tcW w:w="3686" w:type="dxa"/>
+            <w:tcW w:w="3969" w:type="dxa"/>
           </w:tcPr>
           <w:p/>
         </w:tc>
@@ -3744,7 +3836,7 @@
         </w:tc>
         <w:tc>
           <w:tcPr>
-            <w:tcW w:w="3488" w:type="dxa"/>
+            <w:tcW w:w="3205" w:type="dxa"/>
           </w:tcPr>
           <w:p>
             <w:r>
@@ -3754,7 +3846,7 @@
         </w:tc>
         <w:tc>
           <w:tcPr>
-            <w:tcW w:w="3686" w:type="dxa"/>
+            <w:tcW w:w="3969" w:type="dxa"/>
           </w:tcPr>
           <w:p>
             <w:r>
@@ -3775,13 +3867,13 @@
         </w:tc>
         <w:tc>
           <w:tcPr>
-            <w:tcW w:w="3488" w:type="dxa"/>
+            <w:tcW w:w="3205" w:type="dxa"/>
           </w:tcPr>
           <w:p/>
         </w:tc>
         <w:tc>
           <w:tcPr>
-            <w:tcW w:w="3686" w:type="dxa"/>
+            <w:tcW w:w="3969" w:type="dxa"/>
           </w:tcPr>
           <w:p/>
         </w:tc>
@@ -3833,7 +3925,7 @@
         </w:tc>
         <w:tc>
           <w:tcPr>
-            <w:tcW w:w="3488" w:type="dxa"/>
+            <w:tcW w:w="3205" w:type="dxa"/>
           </w:tcPr>
           <w:p>
             <w:r>
@@ -3843,7 +3935,7 @@
         </w:tc>
         <w:tc>
           <w:tcPr>
-            <w:tcW w:w="3686" w:type="dxa"/>
+            <w:tcW w:w="3969" w:type="dxa"/>
           </w:tcPr>
           <w:p>
             <w:r>
@@ -3864,13 +3956,13 @@
         </w:tc>
         <w:tc>
           <w:tcPr>
-            <w:tcW w:w="3488" w:type="dxa"/>
+            <w:tcW w:w="3205" w:type="dxa"/>
           </w:tcPr>
           <w:p/>
         </w:tc>
         <w:tc>
           <w:tcPr>
-            <w:tcW w:w="3686" w:type="dxa"/>
+            <w:tcW w:w="3969" w:type="dxa"/>
           </w:tcPr>
           <w:p/>
         </w:tc>
@@ -3887,13 +3979,13 @@
         </w:tc>
         <w:tc>
           <w:tcPr>
-            <w:tcW w:w="3488" w:type="dxa"/>
+            <w:tcW w:w="3205" w:type="dxa"/>
           </w:tcPr>
           <w:p/>
         </w:tc>
         <w:tc>
           <w:tcPr>
-            <w:tcW w:w="3686" w:type="dxa"/>
+            <w:tcW w:w="3969" w:type="dxa"/>
           </w:tcPr>
           <w:p/>
         </w:tc>
@@ -3916,7 +4008,7 @@
           <w:bCs/>
         </w:rPr>
       </w:pPr>
-      <w:bookmarkStart w:id="4" w:name="_Toc220321861"/>
+      <w:bookmarkStart w:id="4" w:name="_Toc220494381"/>
       <w:r>
         <w:rPr>
           <w:b/>
@@ -4020,20 +4112,21 @@
     </w:p>
     <w:p>
       <w:pPr>
-        <w:rPr>
-          <w:b/>
-          <w:bCs/>
-          <w:u w:val="single"/>
-        </w:rPr>
-      </w:pPr>
-      <w:r>
-        <w:rPr>
-          <w:b/>
-          <w:bCs/>
-          <w:u w:val="single"/>
+        <w:pStyle w:val="Heading1"/>
+        <w:rPr>
+          <w:b/>
+          <w:bCs/>
+        </w:rPr>
+      </w:pPr>
+      <w:bookmarkStart w:id="5" w:name="_Toc220494382"/>
+      <w:r>
+        <w:rPr>
+          <w:b/>
+          <w:bCs/>
         </w:rPr>
         <w:t>UI Consideration</w:t>
       </w:r>
+      <w:bookmarkEnd w:id="5"/>
     </w:p>
     <w:p>
       <w:pPr>
@@ -4060,6 +4153,47 @@
       </w:r>
     </w:p>
     <w:p>
+      <w:r>
+        <w:t xml:space="preserve">To represent CityPoint Room Hire in a professional manner, the digital solution needs to be usable and visually appealing. The colour scheme I </w:t>
+      </w:r>
+      <w:r>
+        <w:t>will be using is clean, modern, and comfortable for users to engage</w:t>
+      </w:r>
+      <w:r>
+        <w:t xml:space="preserve"> </w:t>
+      </w:r>
+      <w:r>
+        <w:t xml:space="preserve">with. The main colours will consist of white, warm brown/orange tones, and a dark charcoal colour for the footer. White will be used to create a sense of </w:t>
+      </w:r>
+      <w:r>
+        <w:t>cleanliness, openness, and professionalism, making content easy to read and visually accessible. The warm brown/orange colour will be used to add warmth and approachability while also drawing attention to important interactive elements. This colour will be used consistently for call-to-action buttons such as “Register”, “View All Rooms”, and “Contact Us”, ensuring they stand out clearly and guide users through the booking process. The dark charcoal colour used in the footer will provide strong contrast, improve readability, and reinforce a professional and reliable brand identity.</w:t>
+      </w:r>
+    </w:p>
+    <w:p>
+      <w:r>
+        <w:t xml:space="preserve">The layout of the website will be clean and well-structured, making it easy for users to navigate and locate information quickly. Clear navigation links will be displayed in the header, allowing users to </w:t>
+      </w:r>
+      <w:r>
+        <w:lastRenderedPageBreak/>
+        <w:t>easily access key sections such as rooms, bookings, about information, and contact details. This will reduce confusion and ensure a smooth user journey throughout the solution. White space will be used effectively to avoid clutter, helping the content feel organised and comfortable to read.</w:t>
+      </w:r>
+    </w:p>
+    <w:p>
+      <w:r>
+        <w:t>The target audience for this solution will include a wide range of users, such as business professionals, students, and organisations looking to hire rooms for meetings or events. Therefore, the design will focus on being inclusive and user-friendly for users with varying levels of technical ability. Text will be clear and readable, with well-sized fonts and strong contrast between text and background to improve accessibility. Buttons will be clearly labelled and large enough to make interactions simple, particularly for users who may not be confident using digital platforms. The solution will also be designed to be responsive, ensuring it works smoothly across desktops, tablets, and mobile devices.</w:t>
+      </w:r>
+    </w:p>
+    <w:p>
+      <w:r>
+        <w:t>Overall, the UI design will aim to create a professional and welcoming experience that reflects the purpose of CityPoint Room Hire. By combining a neutral colour palette with warm accent colours, clear navigation, and accessible design choices, the digital solution will support ease of use while encouraging users to explore available rooms, make bookings, and manage their reservations confidently. This will enhance the overall user experience and strengthen CityPoint Room Hire’s online presence.</w:t>
+      </w:r>
+      <w:r>
+        <w:tab/>
+        <w:t>`</w:t>
+      </w:r>
+    </w:p>
+    <w:p/>
+    <w:p>
       <w:pPr>
         <w:rPr>
           <w:b/>
@@ -4115,66 +4249,141 @@
         </w:numPr>
       </w:pPr>
       <w:r>
-        <w:t>Make sure each one is specific to your particular solution and is not just generic</w:t>
-      </w:r>
-    </w:p>
-    <w:p>
-      <w:pPr>
-        <w:rPr>
-          <w:b/>
-          <w:bCs/>
-          <w:u w:val="single"/>
-        </w:rPr>
-      </w:pPr>
-      <w:r>
-        <w:rPr>
-          <w:b/>
-          <w:bCs/>
-          <w:u w:val="single"/>
-        </w:rPr>
-        <w:t>Legal and Regulatory Guideline Considerations</w:t>
-      </w:r>
-    </w:p>
-    <w:p>
-      <w:pPr>
-        <w:pStyle w:val="ListParagraph"/>
-        <w:numPr>
-          <w:ilvl w:val="0"/>
-          <w:numId w:val="1"/>
-        </w:numPr>
-      </w:pPr>
-      <w:r>
-        <w:t xml:space="preserve">What legal guidelines must you </w:t>
-      </w:r>
-      <w:r>
-        <w:t>consider</w:t>
-      </w:r>
-      <w:r>
-        <w:t xml:space="preserve"> when creating the web-based solution?</w:t>
-      </w:r>
-    </w:p>
-    <w:p>
-      <w:pPr>
-        <w:pStyle w:val="ListParagraph"/>
-        <w:numPr>
-          <w:ilvl w:val="0"/>
-          <w:numId w:val="1"/>
-        </w:numPr>
-      </w:pPr>
-      <w:r>
-        <w:t xml:space="preserve">Be </w:t>
-      </w:r>
-      <w:r>
-        <w:t>specific</w:t>
-      </w:r>
-      <w:r>
-        <w:t xml:space="preserve"> about both computing legislation but also industry related </w:t>
-      </w:r>
-      <w:r>
-        <w:t>legislation</w:t>
-      </w:r>
-      <w:r>
-        <w:t xml:space="preserve"> that you must follow</w:t>
+        <w:t xml:space="preserve">Make sure each one is specific to your </w:t>
+      </w:r>
+      <w:proofErr w:type="gramStart"/>
+      <w:r>
+        <w:t>particular solution</w:t>
+      </w:r>
+      <w:proofErr w:type="gramEnd"/>
+      <w:r>
+        <w:t xml:space="preserve"> and is not just generic</w:t>
+      </w:r>
+    </w:p>
+    <w:p/>
+    <w:p>
+      <w:pPr>
+        <w:pStyle w:val="Heading1"/>
+        <w:spacing w:after="240"/>
+        <w:rPr>
+          <w:b/>
+          <w:bCs/>
+        </w:rPr>
+      </w:pPr>
+      <w:r>
+        <w:rPr>
+          <w:b/>
+          <w:bCs/>
+        </w:rPr>
+        <w:t>Legal and Regulatory Guidelines</w:t>
+      </w:r>
+    </w:p>
+    <w:p>
+      <w:r>
+        <w:t>The digital solution for CityPoint Room Hire will need to comply with a range of legal and regulatory guidelines, as it will function as an online platform providing room information, booking requests, customer accounts, booking management, and staff administration features. Compliance with these regulations is essential to ensure the protection of customer data, fair trading practices, accessibility, and transparency when offering services online.</w:t>
+      </w:r>
+    </w:p>
+    <w:p>
+      <w:r>
+        <w:rPr>
+          <w:b/>
+          <w:bCs/>
+        </w:rPr>
+        <w:t>Data Protection Act 2018 and General Data Protection Regulation (GDPR):</w:t>
+      </w:r>
+      <w:r>
+        <w:br/>
+        <w:t>CityPoint Room Hire will be required to comply with the Data Protection Act 2018 and the General Data Protection Regulation (GDPR) when collecting, storing, and processing customer personal data. This includes information such as names, email addresses, phone numbers, booking details, and account information. The digital solution must follow data protection principles including lawful and transparent processing, data minimisation, accuracy, and secure storage. Customers must be informed about how their data is used through a clear privacy policy and must be given the right to access, amend, or request deletion of their personal data where applicable. Appropriate security measures must be implemented to prevent unauthorised access or data breaches.</w:t>
+      </w:r>
+    </w:p>
+    <w:p>
+      <w:r>
+        <w:rPr>
+          <w:b/>
+          <w:bCs/>
+        </w:rPr>
+        <w:t>Consumer Contracts (Information, Cancellation and Additional Charges) Regulations 2013:</w:t>
+      </w:r>
+      <w:r>
+        <w:br/>
+        <w:t xml:space="preserve">The digital solution must comply with the Consumer Contracts Regulations by clearly presenting information before customers submit booking requests. This includes room hire details, pricing, </w:t>
+      </w:r>
+      <w:r>
+        <w:lastRenderedPageBreak/>
+        <w:t xml:space="preserve">booking conditions, cancellation policies, and confirmation processes. Providing this information ensures customers understand their rights and obligations before </w:t>
+      </w:r>
+      <w:proofErr w:type="gramStart"/>
+      <w:r>
+        <w:t>entering into</w:t>
+      </w:r>
+      <w:proofErr w:type="gramEnd"/>
+      <w:r>
+        <w:t xml:space="preserve"> a contract, reducing disputes and misunderstandings.</w:t>
+      </w:r>
+    </w:p>
+    <w:p>
+      <w:r>
+        <w:rPr>
+          <w:b/>
+          <w:bCs/>
+        </w:rPr>
+        <w:t>Consumer Rights Act 2015:</w:t>
+      </w:r>
+      <w:r>
+        <w:br/>
+        <w:t>CityPoint Room Hire must ensure that services provided through the digital solution meet the standards set out in the Consumer Rights Act 2015. All information relating to rooms, facilities, availability, and pricing must be accurate and delivered with reasonable care and skill. If the service does not match what is described, customers are entitled to appropriate remedies. This regulation protects customers and promotes fair service delivery.</w:t>
+      </w:r>
+    </w:p>
+    <w:p>
+      <w:r>
+        <w:rPr>
+          <w:b/>
+          <w:bCs/>
+        </w:rPr>
+        <w:t>Consumer Protection from Unfair Trading Regulations 2008:</w:t>
+      </w:r>
+      <w:r>
+        <w:br/>
+        <w:t>The digital solution must comply with the Consumer Protection from Unfair Trading Regulations by ensuring that all content is honest, accurate, and not misleading. This includes descriptions of rooms, facilities, pricing, and availability. Providing clear and truthful information helps build customer trust and prevents deceptive practices.</w:t>
+      </w:r>
+    </w:p>
+    <w:p>
+      <w:r>
+        <w:rPr>
+          <w:b/>
+          <w:bCs/>
+        </w:rPr>
+        <w:t>Electronic Commerce (EC Directive) Regulations 2002:</w:t>
+      </w:r>
+      <w:r>
+        <w:br/>
+        <w:t>As an online service provider, CityPoint Room Hire will be required to comply with the Electronic Commerce Regulations. The digital solution must clearly display business details such as company name, contact information, and terms and conditions. Customers must receive confirmation of booking requests submitted online, ensuring transparency and confidence in the digital process.</w:t>
+      </w:r>
+    </w:p>
+    <w:p>
+      <w:r>
+        <w:rPr>
+          <w:b/>
+          <w:bCs/>
+        </w:rPr>
+        <w:t>Equality Act 2010 and Accessibility Standards (WCAG):</w:t>
+      </w:r>
+      <w:r>
+        <w:br/>
+        <w:t>The digital solution must comply with the Equality Act 2010 by ensuring that users with disabilities are not disadvantaged when accessing the platform. Accessibility standards such as the Web Content Accessibility Guidelines (WCAG) should be followed to support inclusive design. This includes readable text, sufficient colour contrast, keyboard navigation, and compatibility with assistive technologies. Meeting these standards ensures equal access and legal compliance.</w:t>
+      </w:r>
+    </w:p>
+    <w:p>
+      <w:r>
+        <w:rPr>
+          <w:b/>
+          <w:bCs/>
+        </w:rPr>
+        <w:t>Intellectual Property Law:</w:t>
+      </w:r>
+      <w:r>
+        <w:br/>
+        <w:t>CityPoint Room Hire must ensure that all digital content, including text, images, logos, and branding, is either owned by the business or used with proper permission. Compliance with intellectual property law prevents copyright infringement and protects the company’s professional identity.</w:t>
       </w:r>
     </w:p>
     <w:p/>
@@ -4195,7 +4404,6 @@
           <w:sz w:val="36"/>
           <w:szCs w:val="36"/>
         </w:rPr>
-        <w:lastRenderedPageBreak/>
         <w:t>Set Task Brief</w:t>
       </w:r>
     </w:p>
@@ -4297,6 +4505,7 @@
         </w:numPr>
       </w:pPr>
       <w:r>
+        <w:lastRenderedPageBreak/>
         <w:t>Booking policies and staff details for the company</w:t>
       </w:r>
     </w:p>
@@ -6645,6 +6854,119 @@
       <w:lvlJc w:val="left"/>
       <w:pPr>
         <w:ind w:left="6480" w:hanging="360"/>
+      </w:pPr>
+      <w:rPr>
+        <w:rFonts w:ascii="Wingdings" w:hAnsi="Wingdings" w:hint="default"/>
+      </w:rPr>
+    </w:lvl>
+  </w:abstractNum>
+  <w:abstractNum w:abstractNumId="20" w15:restartNumberingAfterBreak="0">
+    <w:nsid w:val="792F5265"/>
+    <w:multiLevelType w:val="hybridMultilevel"/>
+    <w:tmpl w:val="7CB8FEFC"/>
+    <w:lvl w:ilvl="0" w:tplc="08090001">
+      <w:start w:val="1"/>
+      <w:numFmt w:val="bullet"/>
+      <w:lvlText w:val=""/>
+      <w:lvlJc w:val="left"/>
+      <w:pPr>
+        <w:ind w:left="360" w:hanging="360"/>
+      </w:pPr>
+      <w:rPr>
+        <w:rFonts w:ascii="Symbol" w:hAnsi="Symbol" w:hint="default"/>
+      </w:rPr>
+    </w:lvl>
+    <w:lvl w:ilvl="1" w:tplc="08090003" w:tentative="1">
+      <w:start w:val="1"/>
+      <w:numFmt w:val="bullet"/>
+      <w:lvlText w:val="o"/>
+      <w:lvlJc w:val="left"/>
+      <w:pPr>
+        <w:ind w:left="1080" w:hanging="360"/>
+      </w:pPr>
+      <w:rPr>
+        <w:rFonts w:ascii="Courier New" w:hAnsi="Courier New" w:cs="Courier New" w:hint="default"/>
+      </w:rPr>
+    </w:lvl>
+    <w:lvl w:ilvl="2" w:tplc="08090005" w:tentative="1">
+      <w:start w:val="1"/>
+      <w:numFmt w:val="bullet"/>
+      <w:lvlText w:val=""/>
+      <w:lvlJc w:val="left"/>
+      <w:pPr>
+        <w:ind w:left="1800" w:hanging="360"/>
+      </w:pPr>
+      <w:rPr>
+        <w:rFonts w:ascii="Wingdings" w:hAnsi="Wingdings" w:hint="default"/>
+      </w:rPr>
+    </w:lvl>
+    <w:lvl w:ilvl="3" w:tplc="08090001" w:tentative="1">
+      <w:start w:val="1"/>
+      <w:numFmt w:val="bullet"/>
+      <w:lvlText w:val=""/>
+      <w:lvlJc w:val="left"/>
+      <w:pPr>
+        <w:ind w:left="2520" w:hanging="360"/>
+      </w:pPr>
+      <w:rPr>
+        <w:rFonts w:ascii="Symbol" w:hAnsi="Symbol" w:hint="default"/>
+      </w:rPr>
+    </w:lvl>
+    <w:lvl w:ilvl="4" w:tplc="08090003" w:tentative="1">
+      <w:start w:val="1"/>
+      <w:numFmt w:val="bullet"/>
+      <w:lvlText w:val="o"/>
+      <w:lvlJc w:val="left"/>
+      <w:pPr>
+        <w:ind w:left="3240" w:hanging="360"/>
+      </w:pPr>
+      <w:rPr>
+        <w:rFonts w:ascii="Courier New" w:hAnsi="Courier New" w:cs="Courier New" w:hint="default"/>
+      </w:rPr>
+    </w:lvl>
+    <w:lvl w:ilvl="5" w:tplc="08090005" w:tentative="1">
+      <w:start w:val="1"/>
+      <w:numFmt w:val="bullet"/>
+      <w:lvlText w:val=""/>
+      <w:lvlJc w:val="left"/>
+      <w:pPr>
+        <w:ind w:left="3960" w:hanging="360"/>
+      </w:pPr>
+      <w:rPr>
+        <w:rFonts w:ascii="Wingdings" w:hAnsi="Wingdings" w:hint="default"/>
+      </w:rPr>
+    </w:lvl>
+    <w:lvl w:ilvl="6" w:tplc="08090001" w:tentative="1">
+      <w:start w:val="1"/>
+      <w:numFmt w:val="bullet"/>
+      <w:lvlText w:val=""/>
+      <w:lvlJc w:val="left"/>
+      <w:pPr>
+        <w:ind w:left="4680" w:hanging="360"/>
+      </w:pPr>
+      <w:rPr>
+        <w:rFonts w:ascii="Symbol" w:hAnsi="Symbol" w:hint="default"/>
+      </w:rPr>
+    </w:lvl>
+    <w:lvl w:ilvl="7" w:tplc="08090003" w:tentative="1">
+      <w:start w:val="1"/>
+      <w:numFmt w:val="bullet"/>
+      <w:lvlText w:val="o"/>
+      <w:lvlJc w:val="left"/>
+      <w:pPr>
+        <w:ind w:left="5400" w:hanging="360"/>
+      </w:pPr>
+      <w:rPr>
+        <w:rFonts w:ascii="Courier New" w:hAnsi="Courier New" w:cs="Courier New" w:hint="default"/>
+      </w:rPr>
+    </w:lvl>
+    <w:lvl w:ilvl="8" w:tplc="08090005" w:tentative="1">
+      <w:start w:val="1"/>
+      <w:numFmt w:val="bullet"/>
+      <w:lvlText w:val=""/>
+      <w:lvlJc w:val="left"/>
+      <w:pPr>
+        <w:ind w:left="6120" w:hanging="360"/>
       </w:pPr>
       <w:rPr>
         <w:rFonts w:ascii="Wingdings" w:hAnsi="Wingdings" w:hint="default"/>
@@ -6710,6 +7032,9 @@
   </w:num>
   <w:num w:numId="20" w16cid:durableId="1770344291">
     <w:abstractNumId w:val="9"/>
+  </w:num>
+  <w:num w:numId="21" w16cid:durableId="363167485">
+    <w:abstractNumId w:val="20"/>
   </w:num>
 </w:numbering>
 </file>
@@ -7332,6 +7657,19 @@
       <w:spacing w:val="15"/>
     </w:rPr>
   </w:style>
+  <w:style w:type="paragraph" w:styleId="NormalWeb">
+    <w:name w:val="Normal (Web)"/>
+    <w:basedOn w:val="Normal"/>
+    <w:uiPriority w:val="99"/>
+    <w:semiHidden/>
+    <w:unhideWhenUsed/>
+    <w:rsid w:val="00936077"/>
+    <w:rPr>
+      <w:rFonts w:ascii="Times New Roman" w:hAnsi="Times New Roman" w:cs="Times New Roman"/>
+      <w:sz w:val="24"/>
+      <w:szCs w:val="24"/>
+    </w:rPr>
+  </w:style>
 </w:styles>
 </file>
 
@@ -7497,9 +7835,13 @@
     <w:rsidRoot w:val="00D74BA1"/>
     <w:rsid w:val="00027145"/>
     <w:rsid w:val="005F202A"/>
+    <w:rsid w:val="00692DE9"/>
+    <w:rsid w:val="006B487A"/>
     <w:rsid w:val="00717F46"/>
     <w:rsid w:val="00803991"/>
+    <w:rsid w:val="00AB791E"/>
     <w:rsid w:val="00D74BA1"/>
+    <w:rsid w:val="00F361A7"/>
   </w:rsids>
   <m:mathPr>
     <m:mathFont m:val="Cambria Math"/>

</xml_diff>